<commit_message>
Fixing up windows dir
</commit_message>
<xml_diff>
--- a/windows-programming/Phase 2 Project Proposal.docx
+++ b/windows-programming/Phase 2 Project Proposal.docx
@@ -1,6 +1,6 @@
 
 <file path=word/document.xml><?xml version="1.0" encoding="utf-8"?>
-<w:document xmlns:wpc="http://schemas.microsoft.com/office/word/2010/wordprocessingCanvas" xmlns:mo="http://schemas.microsoft.com/office/mac/office/2008/main" xmlns:mc="http://schemas.openxmlformats.org/markup-compatibility/2006" xmlns:mv="urn:schemas-microsoft-com:mac:vml" xmlns:o="urn:schemas-microsoft-com:office:office" xmlns:r="http://schemas.openxmlformats.org/officeDocument/2006/relationships" xmlns:m="http://schemas.openxmlformats.org/officeDocument/2006/math" xmlns:v="urn:schemas-microsoft-com:vml" xmlns:wp14="http://schemas.microsoft.com/office/word/2010/wordprocessingDrawing" xmlns:wp="http://schemas.openxmlformats.org/drawingml/2006/wordprocessingDrawing" xmlns:w10="urn:schemas-microsoft-com:office:word" xmlns:w="http://schemas.openxmlformats.org/wordprocessingml/2006/main" xmlns:w14="http://schemas.microsoft.com/office/word/2010/wordml" xmlns:w15="http://schemas.microsoft.com/office/word/2012/wordml" xmlns:wpg="http://schemas.microsoft.com/office/word/2010/wordprocessingGroup" xmlns:wpi="http://schemas.microsoft.com/office/word/2010/wordprocessingInk" xmlns:wne="http://schemas.microsoft.com/office/word/2006/wordml" xmlns:wps="http://schemas.microsoft.com/office/word/2010/wordprocessingShape" mc:Ignorable="w14 w15 wp14">
+<w:document xmlns:wpc="http://schemas.microsoft.com/office/word/2010/wordprocessingCanvas" xmlns:cx="http://schemas.microsoft.com/office/drawing/2014/chartex" xmlns:cx1="http://schemas.microsoft.com/office/drawing/2015/9/8/chartex" xmlns:cx2="http://schemas.microsoft.com/office/drawing/2015/10/21/chartex" xmlns:cx3="http://schemas.microsoft.com/office/drawing/2016/5/9/chartex" xmlns:cx4="http://schemas.microsoft.com/office/drawing/2016/5/10/chartex" xmlns:cx5="http://schemas.microsoft.com/office/drawing/2016/5/11/chartex" xmlns:mc="http://schemas.openxmlformats.org/markup-compatibility/2006" xmlns:o="urn:schemas-microsoft-com:office:office" xmlns:r="http://schemas.openxmlformats.org/officeDocument/2006/relationships" xmlns:m="http://schemas.openxmlformats.org/officeDocument/2006/math" xmlns:v="urn:schemas-microsoft-com:vml" xmlns:wp14="http://schemas.microsoft.com/office/word/2010/wordprocessingDrawing" xmlns:wp="http://schemas.openxmlformats.org/drawingml/2006/wordprocessingDrawing" xmlns:w10="urn:schemas-microsoft-com:office:word" xmlns:w="http://schemas.openxmlformats.org/wordprocessingml/2006/main" xmlns:w14="http://schemas.microsoft.com/office/word/2010/wordml" xmlns:w15="http://schemas.microsoft.com/office/word/2012/wordml" xmlns:w16se="http://schemas.microsoft.com/office/word/2015/wordml/symex" xmlns:wpg="http://schemas.microsoft.com/office/word/2010/wordprocessingGroup" xmlns:wpi="http://schemas.microsoft.com/office/word/2010/wordprocessingInk" xmlns:wne="http://schemas.microsoft.com/office/word/2006/wordml" xmlns:wps="http://schemas.microsoft.com/office/word/2010/wordprocessingShape" mc:Ignorable="w14 w15 w16se wp14">
   <w:body>
     <w:p>
       <w:pPr>
@@ -54,7 +54,7 @@
         <w:rPr>
           <w:rFonts w:asciiTheme="majorHAnsi" w:hAnsiTheme="majorHAnsi" w:cstheme="majorHAnsi"/>
         </w:rPr>
-        <w:t xml:space="preserve">I have decided to keep my original pitch for an idea from Phase 1. The description I gave for my idea in Phase 1 was the following: </w:t>
+        <w:t xml:space="preserve">I have decided to keep my original idea from Phase 1. The description I gave for my idea in Phase 1 was the following: </w:t>
       </w:r>
     </w:p>
     <w:p>
@@ -286,21 +286,7 @@
         <w:rPr>
           <w:rFonts w:asciiTheme="majorHAnsi" w:hAnsiTheme="majorHAnsi" w:cstheme="majorHAnsi"/>
         </w:rPr>
-        <w:t xml:space="preserve"> will only return all of the links (</w:t>
-      </w:r>
-      <w:proofErr w:type="spellStart"/>
-      <w:r>
-        <w:rPr>
-          <w:rFonts w:asciiTheme="majorHAnsi" w:hAnsiTheme="majorHAnsi" w:cstheme="majorHAnsi"/>
-        </w:rPr>
-        <w:t>href</w:t>
-      </w:r>
-      <w:proofErr w:type="spellEnd"/>
-      <w:r>
-        <w:rPr>
-          <w:rFonts w:asciiTheme="majorHAnsi" w:hAnsiTheme="majorHAnsi" w:cstheme="majorHAnsi"/>
-        </w:rPr>
-        <w:t xml:space="preserve"> attributes of anchor tags) in the html page chosen by the user in the target textbook. If it is a value of one, it will get all of the links of the given html target</w:t>
+        <w:t xml:space="preserve"> will only return all of the links (href attributes of anchor tags) in the html page chosen by the user in the target textbook. If it is a value of one, it will get all of the links of the given html target</w:t>
       </w:r>
       <w:r>
         <w:rPr>
@@ -435,21 +421,7 @@
         <w:rPr>
           <w:rFonts w:asciiTheme="majorHAnsi" w:hAnsiTheme="majorHAnsi" w:cstheme="majorHAnsi"/>
         </w:rPr>
-        <w:t xml:space="preserve"> Has some other checkbox </w:t>
-      </w:r>
-      <w:proofErr w:type="gramStart"/>
-      <w:r>
-        <w:rPr>
-          <w:rFonts w:asciiTheme="majorHAnsi" w:hAnsiTheme="majorHAnsi" w:cstheme="majorHAnsi"/>
-        </w:rPr>
-        <w:t>settings.</w:t>
-      </w:r>
-      <w:proofErr w:type="gramEnd"/>
-      <w:r>
-        <w:rPr>
-          <w:rFonts w:asciiTheme="majorHAnsi" w:hAnsiTheme="majorHAnsi" w:cstheme="majorHAnsi"/>
-        </w:rPr>
-        <w:t xml:space="preserve"> Right now, I am thinking of just two:</w:t>
+        <w:t xml:space="preserve"> Has some other checkbox settings. Right now, I am thinking of just two:</w:t>
       </w:r>
     </w:p>
     <w:p>
@@ -485,49 +457,7 @@
         <w:rPr>
           <w:rFonts w:asciiTheme="majorHAnsi" w:hAnsiTheme="majorHAnsi" w:cstheme="majorHAnsi"/>
         </w:rPr>
-        <w:t xml:space="preserve">Show only local website pages (nothing external, </w:t>
-      </w:r>
-      <w:proofErr w:type="spellStart"/>
-      <w:r>
-        <w:rPr>
-          <w:rFonts w:asciiTheme="majorHAnsi" w:hAnsiTheme="majorHAnsi" w:cstheme="majorHAnsi"/>
-        </w:rPr>
-        <w:t>e.g</w:t>
-      </w:r>
-      <w:proofErr w:type="spellEnd"/>
-      <w:r>
-        <w:rPr>
-          <w:rFonts w:asciiTheme="majorHAnsi" w:hAnsiTheme="majorHAnsi" w:cstheme="majorHAnsi"/>
-        </w:rPr>
-        <w:t xml:space="preserve"> different </w:t>
-      </w:r>
-      <w:proofErr w:type="spellStart"/>
-      <w:r>
-        <w:rPr>
-          <w:rFonts w:asciiTheme="majorHAnsi" w:hAnsiTheme="majorHAnsi" w:cstheme="majorHAnsi"/>
-        </w:rPr>
-        <w:t>dns</w:t>
-      </w:r>
-      <w:proofErr w:type="spellEnd"/>
-      <w:r>
-        <w:rPr>
-          <w:rFonts w:asciiTheme="majorHAnsi" w:hAnsiTheme="majorHAnsi" w:cstheme="majorHAnsi"/>
-        </w:rPr>
-        <w:t>/</w:t>
-      </w:r>
-      <w:proofErr w:type="spellStart"/>
-      <w:r>
-        <w:rPr>
-          <w:rFonts w:asciiTheme="majorHAnsi" w:hAnsiTheme="majorHAnsi" w:cstheme="majorHAnsi"/>
-        </w:rPr>
-        <w:t>ip</w:t>
-      </w:r>
-      <w:proofErr w:type="spellEnd"/>
-      <w:r>
-        <w:rPr>
-          <w:rFonts w:asciiTheme="majorHAnsi" w:hAnsiTheme="majorHAnsi" w:cstheme="majorHAnsi"/>
-        </w:rPr>
-        <w:t xml:space="preserve"> address).</w:t>
+        <w:t>Show only local website pages (nothing external, e.g different dns/ip address).</w:t>
       </w:r>
     </w:p>
     <w:p>
@@ -641,14 +571,12 @@
         </w:rPr>
         <w:t xml:space="preserve">This window shows some </w:t>
       </w:r>
-      <w:proofErr w:type="spellStart"/>
-      <w:r>
-        <w:rPr>
-          <w:rFonts w:asciiTheme="majorHAnsi" w:hAnsiTheme="majorHAnsi" w:cstheme="majorHAnsi"/>
-        </w:rPr>
-        <w:t>numerial</w:t>
-      </w:r>
-      <w:proofErr w:type="spellEnd"/>
+      <w:r>
+        <w:rPr>
+          <w:rFonts w:asciiTheme="majorHAnsi" w:hAnsiTheme="majorHAnsi" w:cstheme="majorHAnsi"/>
+        </w:rPr>
+        <w:t>numerical</w:t>
+      </w:r>
       <w:r>
         <w:rPr>
           <w:rFonts w:asciiTheme="majorHAnsi" w:hAnsiTheme="majorHAnsi" w:cstheme="majorHAnsi"/>
@@ -664,6 +592,26 @@
     </w:p>
     <w:p>
       <w:pPr>
+        <w:pStyle w:val="ListParagraph"/>
+        <w:numPr>
+          <w:ilvl w:val="1"/>
+          <w:numId w:val="1"/>
+        </w:numPr>
+        <w:rPr>
+          <w:rFonts w:asciiTheme="majorHAnsi" w:hAnsiTheme="majorHAnsi" w:cstheme="majorHAnsi"/>
+        </w:rPr>
+      </w:pPr>
+      <w:r>
+        <w:rPr>
+          <w:rFonts w:asciiTheme="majorHAnsi" w:hAnsiTheme="majorHAnsi" w:cstheme="majorHAnsi"/>
+        </w:rPr>
+        <w:t>Some of the information might include number of links, number of linkbacks, and some kind of rating to indicate how connected a website is.</w:t>
+      </w:r>
+      <w:bookmarkStart w:id="0" w:name="_GoBack"/>
+      <w:bookmarkEnd w:id="0"/>
+    </w:p>
+    <w:p>
+      <w:pPr>
         <w:ind w:firstLine="720"/>
         <w:rPr>
           <w:rFonts w:asciiTheme="majorHAnsi" w:hAnsiTheme="majorHAnsi" w:cstheme="majorHAnsi"/>
@@ -693,33 +641,13 @@
         <w:rPr>
           <w:rFonts w:asciiTheme="majorHAnsi" w:hAnsiTheme="majorHAnsi" w:cstheme="majorHAnsi"/>
         </w:rPr>
-        <w:t xml:space="preserve">As for the actual logic and programming behind the application, I will be using at least two different C# libraries. I am currently using </w:t>
-      </w:r>
-      <w:r>
-        <w:rPr>
-          <w:rFonts w:asciiTheme="majorHAnsi" w:hAnsiTheme="majorHAnsi" w:cstheme="majorHAnsi"/>
-        </w:rPr>
-        <w:t>HTMLAgilityPack</w:t>
-      </w:r>
-      <w:r>
-        <w:rPr>
-          <w:rFonts w:asciiTheme="majorHAnsi" w:hAnsiTheme="majorHAnsi" w:cstheme="majorHAnsi"/>
-        </w:rPr>
-        <w:t xml:space="preserve"> to parse the HTML for its anchor tags and </w:t>
-      </w:r>
-      <w:proofErr w:type="spellStart"/>
-      <w:r>
-        <w:rPr>
-          <w:rFonts w:asciiTheme="majorHAnsi" w:hAnsiTheme="majorHAnsi" w:cstheme="majorHAnsi"/>
-        </w:rPr>
-        <w:t>href</w:t>
-      </w:r>
-      <w:proofErr w:type="spellEnd"/>
-      <w:r>
-        <w:rPr>
-          <w:rFonts w:asciiTheme="majorHAnsi" w:hAnsiTheme="majorHAnsi" w:cstheme="majorHAnsi"/>
-        </w:rPr>
-        <w:t xml:space="preserve"> attributes. It is located here:(</w:t>
+        <w:t>As for the actual logic and programming behind the application, I will be using at least two different C# libraries. I am currently using HTMLAgilityPack</w:t>
+      </w:r>
+      <w:r>
+        <w:rPr>
+          <w:rFonts w:asciiTheme="majorHAnsi" w:hAnsiTheme="majorHAnsi" w:cstheme="majorHAnsi"/>
+        </w:rPr>
+        <w:t xml:space="preserve"> to parse the HTML for its anchor tags and href attributes. It is located here:(</w:t>
       </w:r>
       <w:hyperlink r:id="rId6" w:history="1">
         <w:r>
@@ -757,32 +685,207 @@
         <w:ind w:firstLine="720"/>
         <w:rPr>
           <w:rFonts w:asciiTheme="majorHAnsi" w:hAnsiTheme="majorHAnsi" w:cstheme="majorHAnsi"/>
+        </w:rPr>
+      </w:pPr>
+      <w:r>
+        <w:rPr>
+          <w:rFonts w:asciiTheme="majorHAnsi" w:hAnsiTheme="majorHAnsi" w:cstheme="majorHAnsi"/>
+        </w:rPr>
+        <w:t>As a proof of concept, I am able to already grab all of links on a webpage.</w:t>
+      </w:r>
+      <w:r>
+        <w:rPr>
+          <w:rFonts w:asciiTheme="majorHAnsi" w:hAnsiTheme="majorHAnsi" w:cstheme="majorHAnsi"/>
+        </w:rPr>
+        <w:t xml:space="preserve"> </w:t>
+      </w:r>
+      <w:r>
+        <w:rPr>
+          <w:rFonts w:asciiTheme="majorHAnsi" w:hAnsiTheme="majorHAnsi" w:cstheme="majorHAnsi"/>
+        </w:rPr>
+        <w:t>I added a page of screenshots of the links I pulled from a few pages. Currently the application I have so far just dumps the links it gathers into the textbox below the search button.</w:t>
+      </w:r>
+      <w:r>
+        <w:rPr>
+          <w:rFonts w:asciiTheme="majorHAnsi" w:hAnsiTheme="majorHAnsi" w:cstheme="majorHAnsi"/>
+        </w:rPr>
+        <w:t xml:space="preserve"> I am having a little trouble with parsing webpages whose URL ends in extensions that aren’t .HTML.</w:t>
+      </w:r>
+      <w:r>
+        <w:rPr>
+          <w:rFonts w:asciiTheme="majorHAnsi" w:hAnsiTheme="majorHAnsi" w:cstheme="majorHAnsi"/>
+        </w:rPr>
+        <w:t xml:space="preserve"> I will begin creating some test graphs using MSAGL and displaying them in main application window or another window to see how well it works and if it will be sufficient for what I am attempting to do.</w:t>
+      </w:r>
+    </w:p>
+    <w:p>
+      <w:pPr>
+        <w:rPr>
+          <w:rFonts w:asciiTheme="majorHAnsi" w:hAnsiTheme="majorHAnsi" w:cstheme="majorHAnsi"/>
           <w:color w:val="0563C1" w:themeColor="hyperlink"/>
         </w:rPr>
       </w:pPr>
       <w:r>
         <w:rPr>
-          <w:rFonts w:asciiTheme="majorHAnsi" w:hAnsiTheme="majorHAnsi" w:cstheme="majorHAnsi"/>
-        </w:rPr>
-        <w:t>As a proof of concept, I am able to already grab all of links on a webpage.</w:t>
-      </w:r>
-      <w:r>
-        <w:rPr>
-          <w:rFonts w:asciiTheme="majorHAnsi" w:hAnsiTheme="majorHAnsi" w:cstheme="majorHAnsi"/>
-        </w:rPr>
-        <w:t xml:space="preserve"> Here are some example outputs</w:t>
-      </w:r>
-      <w:bookmarkStart w:id="0" w:name="_GoBack"/>
-      <w:bookmarkEnd w:id="0"/>
-    </w:p>
-    <w:p>
-      <w:pPr>
-        <w:rPr>
-          <w:rFonts w:asciiTheme="majorHAnsi" w:hAnsiTheme="majorHAnsi" w:cstheme="majorHAnsi"/>
-        </w:rPr>
-      </w:pPr>
-    </w:p>
-    <w:p/>
+          <w:noProof/>
+        </w:rPr>
+        <w:lastRenderedPageBreak/>
+        <w:drawing>
+          <wp:inline distT="0" distB="0" distL="0" distR="0" wp14:anchorId="09C9A947" wp14:editId="11D555FF">
+            <wp:extent cx="5296395" cy="2591824"/>
+            <wp:effectExtent l="0" t="0" r="0" b="0"/>
+            <wp:docPr id="1" name="Picture 1" descr="http://i.imgur.com/rzmSesa.png"/>
+            <wp:cNvGraphicFramePr>
+              <a:graphicFrameLocks xmlns:a="http://schemas.openxmlformats.org/drawingml/2006/main" noChangeAspect="1"/>
+            </wp:cNvGraphicFramePr>
+            <a:graphic xmlns:a="http://schemas.openxmlformats.org/drawingml/2006/main">
+              <a:graphicData uri="http://schemas.openxmlformats.org/drawingml/2006/picture">
+                <pic:pic xmlns:pic="http://schemas.openxmlformats.org/drawingml/2006/picture">
+                  <pic:nvPicPr>
+                    <pic:cNvPr id="0" name="Picture 1" descr="http://i.imgur.com/rzmSesa.png"/>
+                    <pic:cNvPicPr>
+                      <a:picLocks noChangeAspect="1" noChangeArrowheads="1"/>
+                    </pic:cNvPicPr>
+                  </pic:nvPicPr>
+                  <pic:blipFill>
+                    <a:blip r:embed="rId8">
+                      <a:extLst>
+                        <a:ext uri="{28A0092B-C50C-407E-A947-70E740481C1C}">
+                          <a14:useLocalDpi xmlns:a14="http://schemas.microsoft.com/office/drawing/2010/main" val="0"/>
+                        </a:ext>
+                      </a:extLst>
+                    </a:blip>
+                    <a:srcRect/>
+                    <a:stretch>
+                      <a:fillRect/>
+                    </a:stretch>
+                  </pic:blipFill>
+                  <pic:spPr bwMode="auto">
+                    <a:xfrm>
+                      <a:off x="0" y="0"/>
+                      <a:ext cx="5333267" cy="2609868"/>
+                    </a:xfrm>
+                    <a:prstGeom prst="rect">
+                      <a:avLst/>
+                    </a:prstGeom>
+                    <a:noFill/>
+                    <a:ln>
+                      <a:noFill/>
+                    </a:ln>
+                  </pic:spPr>
+                </pic:pic>
+              </a:graphicData>
+            </a:graphic>
+          </wp:inline>
+        </w:drawing>
+      </w:r>
+      <w:r>
+        <w:rPr>
+          <w:noProof/>
+        </w:rPr>
+        <w:drawing>
+          <wp:inline distT="0" distB="0" distL="0" distR="0" wp14:anchorId="76FC3F85" wp14:editId="1B01EA23">
+            <wp:extent cx="5260769" cy="2755900"/>
+            <wp:effectExtent l="0" t="0" r="0" b="6350"/>
+            <wp:docPr id="2" name="Picture 2" descr="http://i.imgur.com/3N7Uvp2.png"/>
+            <wp:cNvGraphicFramePr>
+              <a:graphicFrameLocks xmlns:a="http://schemas.openxmlformats.org/drawingml/2006/main" noChangeAspect="1"/>
+            </wp:cNvGraphicFramePr>
+            <a:graphic xmlns:a="http://schemas.openxmlformats.org/drawingml/2006/main">
+              <a:graphicData uri="http://schemas.openxmlformats.org/drawingml/2006/picture">
+                <pic:pic xmlns:pic="http://schemas.openxmlformats.org/drawingml/2006/picture">
+                  <pic:nvPicPr>
+                    <pic:cNvPr id="0" name="Picture 3" descr="http://i.imgur.com/3N7Uvp2.png"/>
+                    <pic:cNvPicPr>
+                      <a:picLocks noChangeAspect="1" noChangeArrowheads="1"/>
+                    </pic:cNvPicPr>
+                  </pic:nvPicPr>
+                  <pic:blipFill>
+                    <a:blip r:embed="rId9">
+                      <a:extLst>
+                        <a:ext uri="{28A0092B-C50C-407E-A947-70E740481C1C}">
+                          <a14:useLocalDpi xmlns:a14="http://schemas.microsoft.com/office/drawing/2010/main" val="0"/>
+                        </a:ext>
+                      </a:extLst>
+                    </a:blip>
+                    <a:srcRect/>
+                    <a:stretch>
+                      <a:fillRect/>
+                    </a:stretch>
+                  </pic:blipFill>
+                  <pic:spPr bwMode="auto">
+                    <a:xfrm>
+                      <a:off x="0" y="0"/>
+                      <a:ext cx="5349784" cy="2802531"/>
+                    </a:xfrm>
+                    <a:prstGeom prst="rect">
+                      <a:avLst/>
+                    </a:prstGeom>
+                    <a:noFill/>
+                    <a:ln>
+                      <a:noFill/>
+                    </a:ln>
+                  </pic:spPr>
+                </pic:pic>
+              </a:graphicData>
+            </a:graphic>
+          </wp:inline>
+        </w:drawing>
+      </w:r>
+      <w:r>
+        <w:rPr>
+          <w:noProof/>
+        </w:rPr>
+        <w:drawing>
+          <wp:inline distT="0" distB="0" distL="0" distR="0" wp14:anchorId="79661906" wp14:editId="66B75113">
+            <wp:extent cx="5295900" cy="2756385"/>
+            <wp:effectExtent l="0" t="0" r="0" b="6350"/>
+            <wp:docPr id="3" name="Picture 3" descr="http://i.imgur.com/7smuukd.png"/>
+            <wp:cNvGraphicFramePr>
+              <a:graphicFrameLocks xmlns:a="http://schemas.openxmlformats.org/drawingml/2006/main" noChangeAspect="1"/>
+            </wp:cNvGraphicFramePr>
+            <a:graphic xmlns:a="http://schemas.openxmlformats.org/drawingml/2006/main">
+              <a:graphicData uri="http://schemas.openxmlformats.org/drawingml/2006/picture">
+                <pic:pic xmlns:pic="http://schemas.openxmlformats.org/drawingml/2006/picture">
+                  <pic:nvPicPr>
+                    <pic:cNvPr id="0" name="Picture 5" descr="http://i.imgur.com/7smuukd.png"/>
+                    <pic:cNvPicPr>
+                      <a:picLocks noChangeAspect="1" noChangeArrowheads="1"/>
+                    </pic:cNvPicPr>
+                  </pic:nvPicPr>
+                  <pic:blipFill>
+                    <a:blip r:embed="rId10">
+                      <a:extLst>
+                        <a:ext uri="{28A0092B-C50C-407E-A947-70E740481C1C}">
+                          <a14:useLocalDpi xmlns:a14="http://schemas.microsoft.com/office/drawing/2010/main" val="0"/>
+                        </a:ext>
+                      </a:extLst>
+                    </a:blip>
+                    <a:srcRect/>
+                    <a:stretch>
+                      <a:fillRect/>
+                    </a:stretch>
+                  </pic:blipFill>
+                  <pic:spPr bwMode="auto">
+                    <a:xfrm>
+                      <a:off x="0" y="0"/>
+                      <a:ext cx="5374573" cy="2797332"/>
+                    </a:xfrm>
+                    <a:prstGeom prst="rect">
+                      <a:avLst/>
+                    </a:prstGeom>
+                    <a:noFill/>
+                    <a:ln>
+                      <a:noFill/>
+                    </a:ln>
+                  </pic:spPr>
+                </pic:pic>
+              </a:graphicData>
+            </a:graphic>
+          </wp:inline>
+        </w:drawing>
+      </w:r>
+    </w:p>
     <w:sectPr>
       <w:pgSz w:w="12240" w:h="15840"/>
       <w:pgMar w:top="1440" w:right="1440" w:bottom="1440" w:left="1440" w:header="720" w:footer="720" w:gutter="0"/>
@@ -794,8 +897,8 @@
 </file>
 
 <file path=word/numbering.xml><?xml version="1.0" encoding="utf-8"?>
-<w:numbering xmlns:wpc="http://schemas.microsoft.com/office/word/2010/wordprocessingCanvas" xmlns:mo="http://schemas.microsoft.com/office/mac/office/2008/main" xmlns:mc="http://schemas.openxmlformats.org/markup-compatibility/2006" xmlns:mv="urn:schemas-microsoft-com:mac:vml" xmlns:o="urn:schemas-microsoft-com:office:office" xmlns:r="http://schemas.openxmlformats.org/officeDocument/2006/relationships" xmlns:m="http://schemas.openxmlformats.org/officeDocument/2006/math" xmlns:v="urn:schemas-microsoft-com:vml" xmlns:wp14="http://schemas.microsoft.com/office/word/2010/wordprocessingDrawing" xmlns:wp="http://schemas.openxmlformats.org/drawingml/2006/wordprocessingDrawing" xmlns:w10="urn:schemas-microsoft-com:office:word" xmlns:w="http://schemas.openxmlformats.org/wordprocessingml/2006/main" xmlns:w14="http://schemas.microsoft.com/office/word/2010/wordml" xmlns:w15="http://schemas.microsoft.com/office/word/2012/wordml" xmlns:wpg="http://schemas.microsoft.com/office/word/2010/wordprocessingGroup" xmlns:wpi="http://schemas.microsoft.com/office/word/2010/wordprocessingInk" xmlns:wne="http://schemas.microsoft.com/office/word/2006/wordml" xmlns:wps="http://schemas.microsoft.com/office/word/2010/wordprocessingShape" mc:Ignorable="w14 w15 wp14">
-  <w:abstractNum w:abstractNumId="0">
+<w:numbering xmlns:wpc="http://schemas.microsoft.com/office/word/2010/wordprocessingCanvas" xmlns:cx="http://schemas.microsoft.com/office/drawing/2014/chartex" xmlns:cx1="http://schemas.microsoft.com/office/drawing/2015/9/8/chartex" xmlns:cx2="http://schemas.microsoft.com/office/drawing/2015/10/21/chartex" xmlns:cx3="http://schemas.microsoft.com/office/drawing/2016/5/9/chartex" xmlns:cx4="http://schemas.microsoft.com/office/drawing/2016/5/10/chartex" xmlns:cx5="http://schemas.microsoft.com/office/drawing/2016/5/11/chartex" xmlns:mc="http://schemas.openxmlformats.org/markup-compatibility/2006" xmlns:o="urn:schemas-microsoft-com:office:office" xmlns:r="http://schemas.openxmlformats.org/officeDocument/2006/relationships" xmlns:m="http://schemas.openxmlformats.org/officeDocument/2006/math" xmlns:v="urn:schemas-microsoft-com:vml" xmlns:wp14="http://schemas.microsoft.com/office/word/2010/wordprocessingDrawing" xmlns:wp="http://schemas.openxmlformats.org/drawingml/2006/wordprocessingDrawing" xmlns:w10="urn:schemas-microsoft-com:office:word" xmlns:w="http://schemas.openxmlformats.org/wordprocessingml/2006/main" xmlns:w14="http://schemas.microsoft.com/office/word/2010/wordml" xmlns:w15="http://schemas.microsoft.com/office/word/2012/wordml" xmlns:w16se="http://schemas.microsoft.com/office/word/2015/wordml/symex" xmlns:wpg="http://schemas.microsoft.com/office/word/2010/wordprocessingGroup" xmlns:wpi="http://schemas.microsoft.com/office/word/2010/wordprocessingInk" xmlns:wne="http://schemas.microsoft.com/office/word/2006/wordml" xmlns:wps="http://schemas.microsoft.com/office/word/2010/wordprocessingShape" mc:Ignorable="w14 w15 w16se wp14">
+  <w:abstractNum w:abstractNumId="0" w15:restartNumberingAfterBreak="0">
     <w:nsid w:val="71496001"/>
     <w:multiLevelType w:val="hybridMultilevel"/>
     <w:tmpl w:val="92647000"/>
@@ -915,7 +1018,7 @@
 </file>
 
 <file path=word/styles.xml><?xml version="1.0" encoding="utf-8"?>
-<w:styles xmlns:mc="http://schemas.openxmlformats.org/markup-compatibility/2006" xmlns:r="http://schemas.openxmlformats.org/officeDocument/2006/relationships" xmlns:w="http://schemas.openxmlformats.org/wordprocessingml/2006/main" xmlns:w14="http://schemas.microsoft.com/office/word/2010/wordml" xmlns:w15="http://schemas.microsoft.com/office/word/2012/wordml" mc:Ignorable="w14 w15">
+<w:styles xmlns:mc="http://schemas.openxmlformats.org/markup-compatibility/2006" xmlns:r="http://schemas.openxmlformats.org/officeDocument/2006/relationships" xmlns:w="http://schemas.openxmlformats.org/wordprocessingml/2006/main" xmlns:w14="http://schemas.microsoft.com/office/word/2010/wordml" xmlns:w15="http://schemas.microsoft.com/office/word/2012/wordml" xmlns:w16se="http://schemas.microsoft.com/office/word/2015/wordml/symex" mc:Ignorable="w14 w15 w16se">
   <w:docDefaults>
     <w:rPrDefault>
       <w:rPr>
@@ -927,7 +1030,7 @@
     </w:rPrDefault>
     <w:pPrDefault/>
   </w:docDefaults>
-  <w:latentStyles w:defLockedState="0" w:defUIPriority="99" w:defSemiHidden="0" w:defUnhideWhenUsed="0" w:defQFormat="0" w:count="381">
+  <w:latentStyles w:defLockedState="0" w:defUIPriority="99" w:defSemiHidden="0" w:defUnhideWhenUsed="0" w:defQFormat="0" w:count="374">
     <w:lsdException w:name="Normal" w:uiPriority="0" w:qFormat="1"/>
     <w:lsdException w:name="heading 1" w:uiPriority="9" w:qFormat="1"/>
     <w:lsdException w:name="heading 2" w:semiHidden="1" w:uiPriority="9" w:unhideWhenUsed="1" w:qFormat="1"/>
@@ -1084,15 +1187,6 @@
     <w:lsdException w:name="Balloon Text" w:semiHidden="1" w:unhideWhenUsed="1"/>
     <w:lsdException w:name="Table Grid" w:uiPriority="39"/>
     <w:lsdException w:name="Table Theme" w:semiHidden="1" w:unhideWhenUsed="1"/>
-    <w:lsdException w:name="Note Level 1" w:semiHidden="1" w:unhideWhenUsed="1"/>
-    <w:lsdException w:name="Note Level 2" w:semiHidden="1" w:unhideWhenUsed="1"/>
-    <w:lsdException w:name="Note Level 3" w:semiHidden="1" w:unhideWhenUsed="1"/>
-    <w:lsdException w:name="Note Level 4" w:semiHidden="1" w:unhideWhenUsed="1"/>
-    <w:lsdException w:name="Note Level 5" w:semiHidden="1" w:unhideWhenUsed="1"/>
-    <w:lsdException w:name="Note Level 6" w:semiHidden="1" w:unhideWhenUsed="1"/>
-    <w:lsdException w:name="Note Level 7" w:semiHidden="1" w:unhideWhenUsed="1"/>
-    <w:lsdException w:name="Note Level 8" w:semiHidden="1" w:unhideWhenUsed="1"/>
-    <w:lsdException w:name="Note Level 9" w:semiHidden="1" w:unhideWhenUsed="1"/>
     <w:lsdException w:name="Placeholder Text" w:semiHidden="1"/>
     <w:lsdException w:name="No Spacing" w:uiPriority="1" w:qFormat="1"/>
     <w:lsdException w:name="Light Shading" w:uiPriority="60"/>

</xml_diff>